<commit_message>
Updated resumes; Modified CVs
</commit_message>
<xml_diff>
--- a/2B-infra.docx
+++ b/2B-infra.docx
@@ -1,6 +1,6 @@
 
 <file path=word/document.xml><?xml version="1.0" encoding="utf-8"?>
-<w:document xmlns:wpc="http://schemas.microsoft.com/office/word/2010/wordprocessingCanvas" xmlns:mc="http://schemas.openxmlformats.org/markup-compatibility/2006" xmlns:o="urn:schemas-microsoft-com:office:office" xmlns:r="http://schemas.openxmlformats.org/officeDocument/2006/relationships" xmlns:m="http://schemas.openxmlformats.org/officeDocument/2006/math" xmlns:v="urn:schemas-microsoft-com:vml" xmlns:wp14="http://schemas.microsoft.com/office/word/2010/wordprocessingDrawing" xmlns:wp="http://schemas.openxmlformats.org/drawingml/2006/wordprocessingDrawing" xmlns:w10="urn:schemas-microsoft-com:office:word" xmlns:w="http://schemas.openxmlformats.org/wordprocessingml/2006/main" xmlns:w14="http://schemas.microsoft.com/office/word/2010/wordml" xmlns:w15="http://schemas.microsoft.com/office/word/2012/wordml" xmlns:wpg="http://schemas.microsoft.com/office/word/2010/wordprocessingGroup" xmlns:wpi="http://schemas.microsoft.com/office/word/2010/wordprocessingInk" xmlns:wne="http://schemas.microsoft.com/office/word/2006/wordml" xmlns:wps="http://schemas.microsoft.com/office/word/2010/wordprocessingShape" mc:Ignorable="w14 w15 wp14">
+<w:document xmlns:wpc="http://schemas.microsoft.com/office/word/2010/wordprocessingCanvas" xmlns:mo="http://schemas.microsoft.com/office/mac/office/2008/main" xmlns:mc="http://schemas.openxmlformats.org/markup-compatibility/2006" xmlns:mv="urn:schemas-microsoft-com:mac:vml" xmlns:o="urn:schemas-microsoft-com:office:office" xmlns:r="http://schemas.openxmlformats.org/officeDocument/2006/relationships" xmlns:m="http://schemas.openxmlformats.org/officeDocument/2006/math" xmlns:v="urn:schemas-microsoft-com:vml" xmlns:wp14="http://schemas.microsoft.com/office/word/2010/wordprocessingDrawing" xmlns:wp="http://schemas.openxmlformats.org/drawingml/2006/wordprocessingDrawing" xmlns:w10="urn:schemas-microsoft-com:office:word" xmlns:w="http://schemas.openxmlformats.org/wordprocessingml/2006/main" xmlns:w14="http://schemas.microsoft.com/office/word/2010/wordml" xmlns:w15="http://schemas.microsoft.com/office/word/2012/wordml" xmlns:wpg="http://schemas.microsoft.com/office/word/2010/wordprocessingGroup" xmlns:wpi="http://schemas.microsoft.com/office/word/2010/wordprocessingInk" xmlns:wne="http://schemas.microsoft.com/office/word/2006/wordml" xmlns:wps="http://schemas.microsoft.com/office/word/2010/wordprocessingShape" mc:Ignorable="w14 w15 wp14">
   <w:body>
     <w:tbl>
       <w:tblPr>
@@ -34,20 +34,36 @@
                 <w:szCs w:val="20"/>
               </w:rPr>
             </w:pPr>
-            <w:hyperlink r:id="rId6" w:history="1">
-              <w:r>
-                <w:rPr>
-                  <w:rStyle w:val="Hyperlink"/>
-                  <w:rFonts w:asciiTheme="majorHAnsi" w:hAnsiTheme="majorHAnsi" w:cs="Calibri"/>
-                  <w:sz w:val="20"/>
-                  <w:szCs w:val="20"/>
-                </w:rPr>
-                <w:t>https://github.com/pdtran3k6</w:t>
-              </w:r>
-            </w:hyperlink>
+            <w:r>
+              <w:fldChar w:fldCharType="begin"/>
+            </w:r>
+            <w:r>
+              <w:instrText xml:space="preserve"> HYPERLINK "https://github.com/pdtran3k6" </w:instrText>
+            </w:r>
+            <w:r>
+              <w:fldChar w:fldCharType="separate"/>
+            </w:r>
+            <w:r>
+              <w:rPr>
+                <w:rStyle w:val="Hyperlink"/>
+                <w:rFonts w:asciiTheme="majorHAnsi" w:hAnsiTheme="majorHAnsi" w:cs="Calibri"/>
+                <w:sz w:val="20"/>
+                <w:szCs w:val="20"/>
+              </w:rPr>
+              <w:t>https://github.com/pdtran3k6</w:t>
+            </w:r>
+            <w:r>
+              <w:rPr>
+                <w:rStyle w:val="Hyperlink"/>
+                <w:rFonts w:asciiTheme="majorHAnsi" w:hAnsiTheme="majorHAnsi" w:cs="Calibri"/>
+                <w:sz w:val="20"/>
+                <w:szCs w:val="20"/>
+              </w:rPr>
+              <w:fldChar w:fldCharType="end"/>
+            </w:r>
           </w:p>
           <w:p>
-            <w:hyperlink r:id="rId7" w:history="1">
+            <w:hyperlink r:id="rId6" w:history="1">
               <w:r>
                 <w:rPr>
                   <w:rStyle w:val="Hyperlink"/>
@@ -113,7 +129,7 @@
                 <w:rFonts w:asciiTheme="majorHAnsi" w:hAnsiTheme="majorHAnsi"/>
               </w:rPr>
             </w:pPr>
-            <w:hyperlink r:id="rId8" w:history="1">
+            <w:hyperlink r:id="rId7" w:history="1">
               <w:r>
                 <w:rPr>
                   <w:rStyle w:val="Hyperlink"/>
@@ -168,6 +184,7 @@
           <w:rFonts w:ascii="Cambria" w:hAnsi="Cambria"/>
         </w:rPr>
       </w:pPr>
+      <w:proofErr w:type="spellStart"/>
       <w:r>
         <w:rPr>
           <w:rFonts w:ascii="Cambria" w:hAnsi="Cambria"/>
@@ -175,6 +192,7 @@
         </w:rPr>
         <w:t>ReviewBoardNotificationBot</w:t>
       </w:r>
+      <w:proofErr w:type="spellEnd"/>
       <w:r>
         <w:rPr>
           <w:rFonts w:ascii="Cambria" w:hAnsi="Cambria"/>
@@ -197,13 +215,13 @@
         <w:rPr>
           <w:rFonts w:ascii="Cambria" w:hAnsi="Cambria"/>
         </w:rPr>
-        <w:t xml:space="preserve">Bot </w:t>
-      </w:r>
-      <w:r>
-        <w:rPr>
-          <w:rFonts w:ascii="Cambria" w:hAnsi="Cambria"/>
-        </w:rPr>
-        <w:t>|</w:t>
+        <w:t>Chat b</w:t>
+      </w:r>
+      <w:r>
+        <w:rPr>
+          <w:rFonts w:ascii="Cambria" w:hAnsi="Cambria"/>
+        </w:rPr>
+        <w:t>ot |</w:t>
       </w:r>
       <w:r>
         <w:rPr>
@@ -211,18 +229,28 @@
         </w:rPr>
         <w:t xml:space="preserve"> </w:t>
       </w:r>
-      <w:r>
-        <w:rPr>
-          <w:rFonts w:ascii="Cambria" w:hAnsi="Cambria"/>
-        </w:rPr>
-        <w:t xml:space="preserve">VirtualBox. </w:t>
-      </w:r>
+      <w:proofErr w:type="spellStart"/>
+      <w:r>
+        <w:rPr>
+          <w:rFonts w:ascii="Cambria" w:hAnsi="Cambria"/>
+        </w:rPr>
+        <w:t>VirtualBox</w:t>
+      </w:r>
+      <w:proofErr w:type="spellEnd"/>
+      <w:r>
+        <w:rPr>
+          <w:rFonts w:ascii="Cambria" w:hAnsi="Cambria"/>
+        </w:rPr>
+        <w:t xml:space="preserve">. </w:t>
+      </w:r>
+      <w:proofErr w:type="spellStart"/>
       <w:r>
         <w:rPr>
           <w:rFonts w:ascii="Cambria" w:hAnsi="Cambria"/>
         </w:rPr>
         <w:t>Ansible</w:t>
       </w:r>
+      <w:proofErr w:type="spellEnd"/>
       <w:r>
         <w:rPr>
           <w:rFonts w:ascii="Cambria" w:hAnsi="Cambria"/>
@@ -246,24 +274,6 @@
           <w:rFonts w:ascii="Cambria" w:hAnsi="Cambria"/>
         </w:rPr>
         <w:t>Docker</w:t>
-      </w:r>
-      <w:r>
-        <w:rPr>
-          <w:rFonts w:ascii="Cambria" w:hAnsi="Cambria"/>
-        </w:rPr>
-        <w:t>.</w:t>
-      </w:r>
-      <w:r>
-        <w:rPr>
-          <w:rFonts w:ascii="Cambria" w:hAnsi="Cambria"/>
-        </w:rPr>
-        <w:t xml:space="preserve"> </w:t>
-      </w:r>
-      <w:r>
-        <w:rPr>
-          <w:rFonts w:ascii="Cambria" w:hAnsi="Cambria"/>
-        </w:rPr>
-        <w:t>Kubernetes</w:t>
       </w:r>
       <w:r>
         <w:rPr>
@@ -292,7 +302,21 @@
         <w:rPr>
           <w:rFonts w:ascii="Cambria" w:hAnsi="Cambria"/>
         </w:rPr>
-        <w:t xml:space="preserve">Modified Ansible playbook to </w:t>
+        <w:t xml:space="preserve">Modified </w:t>
+      </w:r>
+      <w:proofErr w:type="spellStart"/>
+      <w:r>
+        <w:rPr>
+          <w:rFonts w:ascii="Cambria" w:hAnsi="Cambria"/>
+        </w:rPr>
+        <w:t>Ansible</w:t>
+      </w:r>
+      <w:proofErr w:type="spellEnd"/>
+      <w:r>
+        <w:rPr>
+          <w:rFonts w:ascii="Cambria" w:hAnsi="Cambria"/>
+        </w:rPr>
+        <w:t xml:space="preserve"> playbook to </w:t>
       </w:r>
       <w:r>
         <w:rPr>
@@ -304,19 +328,7 @@
         <w:rPr>
           <w:rFonts w:ascii="Cambria" w:hAnsi="Cambria"/>
         </w:rPr>
-        <w:t xml:space="preserve">dependencies </w:t>
-      </w:r>
-      <w:r>
-        <w:rPr>
-          <w:rFonts w:ascii="Cambria" w:hAnsi="Cambria"/>
-        </w:rPr>
-        <w:t xml:space="preserve">setup </w:t>
-      </w:r>
-      <w:r>
-        <w:rPr>
-          <w:rFonts w:ascii="Cambria" w:hAnsi="Cambria"/>
-        </w:rPr>
-        <w:t>on Windows</w:t>
+        <w:t>dependencies setup on Windows</w:t>
       </w:r>
       <w:r>
         <w:rPr>
@@ -345,37 +357,25 @@
         <w:rPr>
           <w:rFonts w:ascii="Cambria" w:hAnsi="Cambria"/>
         </w:rPr>
-        <w:t>Ra</w:t>
-      </w:r>
-      <w:r>
-        <w:rPr>
-          <w:rFonts w:ascii="Cambria" w:hAnsi="Cambria"/>
-        </w:rPr>
-        <w:t xml:space="preserve">n </w:t>
-      </w:r>
-      <w:r>
-        <w:rPr>
-          <w:rFonts w:ascii="Cambria" w:hAnsi="Cambria"/>
-        </w:rPr>
-        <w:t xml:space="preserve">ReviewBoard’s </w:t>
-      </w:r>
-      <w:r>
-        <w:rPr>
-          <w:rFonts w:ascii="Cambria" w:hAnsi="Cambria"/>
-        </w:rPr>
-        <w:t xml:space="preserve">Django web server </w:t>
-      </w:r>
-      <w:r>
-        <w:rPr>
-          <w:rFonts w:ascii="Cambria" w:hAnsi="Cambria"/>
-        </w:rPr>
-        <w:t>in Ubuntu VM</w:t>
-      </w:r>
-      <w:r>
-        <w:rPr>
-          <w:rFonts w:ascii="Cambria" w:hAnsi="Cambria"/>
-        </w:rPr>
-        <w:t xml:space="preserve"> through Vagrant. </w:t>
+        <w:t xml:space="preserve">Supervised Django’s </w:t>
+      </w:r>
+      <w:r>
+        <w:rPr>
+          <w:rFonts w:ascii="Cambria" w:hAnsi="Cambria"/>
+        </w:rPr>
+        <w:t xml:space="preserve">web server </w:t>
+      </w:r>
+      <w:r>
+        <w:rPr>
+          <w:rFonts w:ascii="Cambria" w:hAnsi="Cambria"/>
+        </w:rPr>
+        <w:t xml:space="preserve">in Ubuntu </w:t>
+      </w:r>
+      <w:r>
+        <w:rPr>
+          <w:rFonts w:ascii="Cambria" w:hAnsi="Cambria"/>
+        </w:rPr>
+        <w:t xml:space="preserve">through Vagrant. </w:t>
       </w:r>
     </w:p>
     <w:p>
@@ -404,19 +404,19 @@
         <w:rPr>
           <w:rFonts w:ascii="Cambria" w:hAnsi="Cambria"/>
         </w:rPr>
-        <w:t xml:space="preserve">bot using </w:t>
-      </w:r>
-      <w:r>
-        <w:rPr>
-          <w:rFonts w:ascii="Cambria" w:hAnsi="Cambria"/>
-        </w:rPr>
-        <w:t>Microsoft Bot Framework</w:t>
-      </w:r>
-      <w:r>
-        <w:rPr>
-          <w:rFonts w:ascii="Cambria" w:hAnsi="Cambria"/>
-        </w:rPr>
-        <w:t xml:space="preserve"> that </w:t>
+        <w:t>bo</w:t>
+      </w:r>
+      <w:r>
+        <w:rPr>
+          <w:rFonts w:ascii="Cambria" w:hAnsi="Cambria"/>
+        </w:rPr>
+        <w:t xml:space="preserve">t </w:t>
+      </w:r>
+      <w:r>
+        <w:rPr>
+          <w:rFonts w:ascii="Cambria" w:hAnsi="Cambria"/>
+        </w:rPr>
+        <w:t xml:space="preserve">that </w:t>
       </w:r>
       <w:r>
         <w:rPr>
@@ -428,19 +428,25 @@
         <w:rPr>
           <w:rFonts w:ascii="Cambria" w:hAnsi="Cambria"/>
         </w:rPr>
-        <w:t xml:space="preserve">notification </w:t>
-      </w:r>
-      <w:r>
-        <w:rPr>
-          <w:rFonts w:ascii="Cambria" w:hAnsi="Cambria"/>
-        </w:rPr>
-        <w:t xml:space="preserve">to </w:t>
+        <w:t>notifications to</w:t>
+      </w:r>
+      <w:r>
+        <w:rPr>
+          <w:rFonts w:ascii="Cambria" w:hAnsi="Cambria"/>
+        </w:rPr>
+        <w:t xml:space="preserve"> </w:t>
       </w:r>
       <w:r>
         <w:rPr>
           <w:rFonts w:ascii="Cambria" w:hAnsi="Cambria"/>
         </w:rPr>
         <w:t>Skype</w:t>
+      </w:r>
+      <w:r>
+        <w:rPr>
+          <w:rFonts w:ascii="Cambria" w:hAnsi="Cambria"/>
+        </w:rPr>
+        <w:t>, leveraging Microsoft Bot Framework</w:t>
       </w:r>
       <w:r>
         <w:rPr>
@@ -469,25 +475,37 @@
         <w:rPr>
           <w:rFonts w:ascii="Cambria" w:hAnsi="Cambria"/>
         </w:rPr>
-        <w:t xml:space="preserve">Deployed bot </w:t>
-      </w:r>
-      <w:r>
-        <w:rPr>
-          <w:rFonts w:ascii="Cambria" w:hAnsi="Cambria"/>
-        </w:rPr>
-        <w:t>with</w:t>
-      </w:r>
-      <w:r>
-        <w:rPr>
-          <w:rFonts w:ascii="Cambria" w:hAnsi="Cambria"/>
-        </w:rPr>
-        <w:t xml:space="preserve"> Kubernet</w:t>
-      </w:r>
-      <w:r>
-        <w:rPr>
-          <w:rFonts w:ascii="Cambria" w:hAnsi="Cambria"/>
-        </w:rPr>
-        <w:t>es on Azure Container Service</w:t>
+        <w:t xml:space="preserve">Deployed bot to Azure as a Web App on Linux </w:t>
+      </w:r>
+      <w:r>
+        <w:rPr>
+          <w:rFonts w:ascii="Cambria" w:hAnsi="Cambria"/>
+        </w:rPr>
+        <w:t>using</w:t>
+      </w:r>
+      <w:r>
+        <w:rPr>
+          <w:rFonts w:ascii="Cambria" w:hAnsi="Cambria"/>
+        </w:rPr>
+        <w:t xml:space="preserve"> bot’s</w:t>
+      </w:r>
+      <w:r>
+        <w:rPr>
+          <w:rFonts w:ascii="Cambria" w:hAnsi="Cambria"/>
+        </w:rPr>
+        <w:t xml:space="preserve"> </w:t>
+      </w:r>
+      <w:r>
+        <w:rPr>
+          <w:rFonts w:ascii="Cambria" w:hAnsi="Cambria"/>
+        </w:rPr>
+        <w:t>Do</w:t>
+      </w:r>
+      <w:r>
+        <w:rPr>
+          <w:rFonts w:ascii="Cambria" w:hAnsi="Cambria"/>
+        </w:rPr>
+        <w:t>cker image</w:t>
       </w:r>
       <w:r>
         <w:rPr>
@@ -572,7 +590,49 @@
           <w:rFonts w:ascii="Cambria" w:hAnsi="Cambria"/>
           <w:i/>
         </w:rPr>
-        <w:t xml:space="preserve"> A web application that allows employees to search, view and download emails, documents, technical drawings, images stored in Azure Blob Storage. This application is expected to replace a legacy desktop file viewer application, and will be used internally by 5000+ employees in all Canada and US offices.</w:t>
+        <w:t xml:space="preserve"> A web application that allows employees to search, view and download emails, documents, technical drawings, images stored in Azure Blob Storage. This application is expected to replace a legacy desktop file viewer, and will </w:t>
+      </w:r>
+      <w:r>
+        <w:rPr>
+          <w:rFonts w:ascii="Cambria" w:hAnsi="Cambria"/>
+          <w:i/>
+        </w:rPr>
+        <w:t>serve</w:t>
+      </w:r>
+      <w:r>
+        <w:rPr>
+          <w:rFonts w:ascii="Cambria" w:hAnsi="Cambria"/>
+          <w:i/>
+        </w:rPr>
+        <w:t xml:space="preserve"> 5000+ employees in all Canad</w:t>
+      </w:r>
+      <w:r>
+        <w:rPr>
+          <w:rFonts w:ascii="Cambria" w:hAnsi="Cambria"/>
+          <w:i/>
+        </w:rPr>
+        <w:t>i</w:t>
+      </w:r>
+      <w:r>
+        <w:rPr>
+          <w:rFonts w:ascii="Cambria" w:hAnsi="Cambria"/>
+          <w:i/>
+        </w:rPr>
+        <w:t>a</w:t>
+      </w:r>
+      <w:r>
+        <w:rPr>
+          <w:rFonts w:ascii="Cambria" w:hAnsi="Cambria"/>
+          <w:i/>
+        </w:rPr>
+        <w:t>n</w:t>
+      </w:r>
+      <w:r>
+        <w:rPr>
+          <w:rFonts w:ascii="Cambria" w:hAnsi="Cambria"/>
+          <w:i/>
+        </w:rPr>
+        <w:t xml:space="preserve"> and US offices.</w:t>
       </w:r>
     </w:p>
     <w:p>
@@ -595,20 +655,39 @@
         <w:rPr>
           <w:rFonts w:ascii="Cambria" w:hAnsi="Cambria"/>
         </w:rPr>
-        <w:t xml:space="preserve">Composed and ran </w:t>
-      </w:r>
-      <w:r>
-        <w:rPr>
-          <w:rFonts w:ascii="Cambria" w:hAnsi="Cambria"/>
-          <w:lang w:val="en-US"/>
-        </w:rPr>
-        <w:t xml:space="preserve">Field Service </w:t>
-      </w:r>
-      <w:r>
-        <w:rPr>
-          <w:rFonts w:ascii="Cambria" w:hAnsi="Cambria"/>
-        </w:rPr>
-        <w:t>Android App UI tests on CircleCI with Firebase Test Lab.</w:t>
+        <w:t>Composed and deployed</w:t>
+      </w:r>
+      <w:r>
+        <w:rPr>
+          <w:rFonts w:ascii="Cambria" w:hAnsi="Cambria"/>
+        </w:rPr>
+        <w:t xml:space="preserve"> </w:t>
+      </w:r>
+      <w:r>
+        <w:rPr>
+          <w:rFonts w:ascii="Cambria" w:hAnsi="Cambria"/>
+        </w:rPr>
+        <w:t xml:space="preserve">UI tests to </w:t>
+      </w:r>
+      <w:proofErr w:type="spellStart"/>
+      <w:r>
+        <w:rPr>
+          <w:rFonts w:ascii="Cambria" w:hAnsi="Cambria"/>
+        </w:rPr>
+        <w:t>CircleCI</w:t>
+      </w:r>
+      <w:proofErr w:type="spellEnd"/>
+      <w:r>
+        <w:rPr>
+          <w:rFonts w:ascii="Cambria" w:hAnsi="Cambria"/>
+        </w:rPr>
+        <w:t xml:space="preserve"> that gets executed in </w:t>
+      </w:r>
+      <w:r>
+        <w:rPr>
+          <w:rFonts w:ascii="Cambria" w:hAnsi="Cambria"/>
+        </w:rPr>
+        <w:t>Firebase Test Lab.</w:t>
       </w:r>
     </w:p>
     <w:p>
@@ -631,15 +710,51 @@
         <w:rPr>
           <w:rFonts w:ascii="Cambria" w:hAnsi="Cambria"/>
         </w:rPr>
-        <w:t>Modified and d</w:t>
-      </w:r>
-      <w:bookmarkStart w:id="0" w:name="_GoBack"/>
-      <w:bookmarkEnd w:id="0"/>
-      <w:r>
-        <w:rPr>
-          <w:rFonts w:ascii="Cambria" w:hAnsi="Cambria"/>
-        </w:rPr>
-        <w:t>eployed a NuGet package that generate custom code coverage report for specific files.</w:t>
+        <w:t xml:space="preserve">Built tool that </w:t>
+      </w:r>
+      <w:r>
+        <w:rPr>
+          <w:rFonts w:ascii="Cambria" w:hAnsi="Cambria"/>
+        </w:rPr>
+        <w:t>generate</w:t>
+      </w:r>
+      <w:r>
+        <w:rPr>
+          <w:rFonts w:ascii="Cambria" w:hAnsi="Cambria"/>
+        </w:rPr>
+        <w:t>s</w:t>
+      </w:r>
+      <w:r>
+        <w:rPr>
+          <w:rFonts w:ascii="Cambria" w:hAnsi="Cambria"/>
+        </w:rPr>
+        <w:t xml:space="preserve"> custom code coverage report for specific files</w:t>
+      </w:r>
+      <w:r>
+        <w:rPr>
+          <w:rFonts w:ascii="Cambria" w:hAnsi="Cambria"/>
+        </w:rPr>
+        <w:t>,</w:t>
+      </w:r>
+      <w:r>
+        <w:rPr>
+          <w:rFonts w:ascii="Cambria" w:hAnsi="Cambria"/>
+        </w:rPr>
+        <w:t xml:space="preserve"> leveraging </w:t>
+      </w:r>
+      <w:proofErr w:type="spellStart"/>
+      <w:r>
+        <w:rPr>
+          <w:rFonts w:ascii="Cambria" w:hAnsi="Cambria"/>
+        </w:rPr>
+        <w:t>OpenCover</w:t>
+      </w:r>
+      <w:proofErr w:type="spellEnd"/>
+      <w:r>
+        <w:rPr>
+          <w:rFonts w:ascii="Cambria" w:hAnsi="Cambria"/>
+        </w:rPr>
+        <w:t>.</w:t>
       </w:r>
     </w:p>
     <w:p>
@@ -674,61 +789,7 @@
         <w:rPr>
           <w:rFonts w:ascii="Cambria" w:hAnsi="Cambria"/>
         </w:rPr>
-        <w:t xml:space="preserve">DSS Viewer </w:t>
-      </w:r>
-      <w:r>
-        <w:rPr>
-          <w:rFonts w:ascii="Cambria" w:hAnsi="Cambria"/>
-        </w:rPr>
-        <w:t xml:space="preserve">and </w:t>
-      </w:r>
-      <w:r>
-        <w:rPr>
-          <w:rFonts w:ascii="Cambria" w:hAnsi="Cambria"/>
-        </w:rPr>
-        <w:t xml:space="preserve">allows </w:t>
-      </w:r>
-      <w:r>
-        <w:rPr>
-          <w:rFonts w:ascii="Cambria" w:hAnsi="Cambria"/>
-        </w:rPr>
-        <w:t xml:space="preserve">the app </w:t>
-      </w:r>
-      <w:r>
-        <w:rPr>
-          <w:rFonts w:ascii="Cambria" w:hAnsi="Cambria"/>
-        </w:rPr>
-        <w:t xml:space="preserve">to be in </w:t>
-      </w:r>
-      <w:r>
-        <w:rPr>
-          <w:rFonts w:ascii="Cambria" w:hAnsi="Cambria"/>
-        </w:rPr>
-        <w:t xml:space="preserve">staging environment before </w:t>
-      </w:r>
-      <w:r>
-        <w:rPr>
-          <w:rFonts w:ascii="Cambria" w:hAnsi="Cambria"/>
-        </w:rPr>
-        <w:t>swapping</w:t>
-      </w:r>
-      <w:r>
-        <w:rPr>
-          <w:rFonts w:ascii="Cambria" w:hAnsi="Cambria"/>
-        </w:rPr>
-        <w:t xml:space="preserve"> to production </w:t>
-      </w:r>
-      <w:r>
-        <w:rPr>
-          <w:rFonts w:ascii="Cambria" w:hAnsi="Cambria"/>
-        </w:rPr>
-        <w:t xml:space="preserve">slot </w:t>
-      </w:r>
-      <w:r>
-        <w:rPr>
-          <w:rFonts w:ascii="Cambria" w:hAnsi="Cambria"/>
-        </w:rPr>
-        <w:t>in Azure Web App Service.</w:t>
+        <w:t>DSS Viewer locally and deploys to Azure.</w:t>
       </w:r>
     </w:p>
     <w:p>
@@ -769,13 +830,13 @@
         <w:rPr>
           <w:rFonts w:ascii="Cambria" w:hAnsi="Cambria"/>
         </w:rPr>
-        <w:t xml:space="preserve">DSS Viewer’s </w:t>
-      </w:r>
-      <w:r>
-        <w:rPr>
-          <w:rFonts w:ascii="Cambria" w:hAnsi="Cambria"/>
-        </w:rPr>
-        <w:t xml:space="preserve">build </w:t>
+        <w:t>DSS Viewer’s CI</w:t>
+      </w:r>
+      <w:r>
+        <w:rPr>
+          <w:rFonts w:ascii="Cambria" w:hAnsi="Cambria"/>
+        </w:rPr>
+        <w:t xml:space="preserve"> </w:t>
       </w:r>
       <w:r>
         <w:rPr>
@@ -793,8 +854,16 @@
         <w:rPr>
           <w:rFonts w:ascii="Cambria" w:hAnsi="Cambria"/>
         </w:rPr>
-        <w:t xml:space="preserve"> and Github</w:t>
-      </w:r>
+        <w:t xml:space="preserve"> and </w:t>
+      </w:r>
+      <w:proofErr w:type="spellStart"/>
+      <w:r>
+        <w:rPr>
+          <w:rFonts w:ascii="Cambria" w:hAnsi="Cambria"/>
+        </w:rPr>
+        <w:t>Github</w:t>
+      </w:r>
+      <w:proofErr w:type="spellEnd"/>
       <w:r>
         <w:rPr>
           <w:rFonts w:ascii="Cambria" w:hAnsi="Cambria"/>
@@ -816,83 +885,61 @@
     </w:p>
     <w:p>
       <w:pPr>
-        <w:tabs>
-          <w:tab w:val="right" w:pos="10773"/>
-        </w:tabs>
         <w:spacing w:after="0"/>
         <w:rPr>
-          <w:rFonts w:ascii="Cambria" w:hAnsi="Cambria" w:cs="Segoe UI"/>
+          <w:rFonts w:ascii="Cambria" w:hAnsi="Cambria"/>
+        </w:rPr>
+      </w:pPr>
+      <w:proofErr w:type="spellStart"/>
+      <w:r>
+        <w:rPr>
+          <w:rFonts w:ascii="Cambria" w:hAnsi="Cambria"/>
           <w:b/>
         </w:rPr>
-      </w:pPr>
-      <w:r>
-        <w:rPr>
-          <w:rFonts w:ascii="Cambria" w:hAnsi="Cambria" w:cs="Segoe UI"/>
-          <w:b/>
-        </w:rPr>
-        <w:t>Unix Shell Programmer, fundserv</w:t>
-      </w:r>
-      <w:r>
-        <w:rPr>
-          <w:rFonts w:ascii="Cambria" w:hAnsi="Cambria" w:cs="Segoe UI"/>
-          <w:b/>
-        </w:rPr>
-        <w:tab/>
-        <w:t>Jan – Apr 2016</w:t>
-      </w:r>
-    </w:p>
-    <w:p>
-      <w:pPr>
-        <w:tabs>
-          <w:tab w:val="right" w:pos="10773"/>
-        </w:tabs>
-        <w:spacing w:after="0"/>
-        <w:rPr>
-          <w:rFonts w:ascii="Cambria" w:hAnsi="Cambria"/>
-          <w:i/>
-        </w:rPr>
-      </w:pPr>
-      <w:r>
-        <w:rPr>
-          <w:rFonts w:ascii="Cambria" w:hAnsi="Cambria"/>
-          <w:i/>
-        </w:rPr>
-        <w:t>Ops Portal: Designed and implemented a reporting sy</w:t>
-      </w:r>
-      <w:r>
-        <w:rPr>
-          <w:rFonts w:ascii="Cambria" w:hAnsi="Cambria"/>
-          <w:i/>
-        </w:rPr>
-        <w:t>stem that provides</w:t>
-      </w:r>
-      <w:r>
-        <w:rPr>
-          <w:rFonts w:ascii="Cambria" w:hAnsi="Cambria"/>
-          <w:i/>
-        </w:rPr>
-        <w:t xml:space="preserve"> accurate and up-to-date server informati</w:t>
-      </w:r>
-      <w:r>
-        <w:rPr>
-          <w:rFonts w:ascii="Cambria" w:hAnsi="Cambria"/>
-          <w:i/>
-        </w:rPr>
-        <w:t>on for 40+ engineers at fundserv</w:t>
-      </w:r>
-      <w:r>
-        <w:rPr>
-          <w:rFonts w:ascii="Cambria" w:hAnsi="Cambria"/>
-          <w:i/>
-        </w:rPr>
-        <w:t xml:space="preserve"> on a daily basis.</w:t>
-      </w:r>
-      <w:r>
-        <w:rPr>
-          <w:rFonts w:ascii="Cambria" w:hAnsi="Cambria"/>
-          <w:i/>
-        </w:rPr>
-        <w:t xml:space="preserve"> As of May 2017, the system has served more than 95% of fundserv IT staffs.</w:t>
+        <w:t>MealTracker</w:t>
+      </w:r>
+      <w:proofErr w:type="spellEnd"/>
+      <w:r>
+        <w:rPr>
+          <w:rFonts w:ascii="Cambria" w:hAnsi="Cambria"/>
+        </w:rPr>
+        <w:t xml:space="preserve"> (Oct 2016 – Apr 2017): Mobile application |</w:t>
+      </w:r>
+      <w:r>
+        <w:rPr>
+          <w:rFonts w:ascii="Cambria" w:hAnsi="Cambria"/>
+        </w:rPr>
+        <w:t xml:space="preserve"> </w:t>
+      </w:r>
+      <w:r>
+        <w:rPr>
+          <w:rFonts w:ascii="Cambria" w:hAnsi="Cambria"/>
+        </w:rPr>
+        <w:t>Android SDK</w:t>
+      </w:r>
+      <w:r>
+        <w:rPr>
+          <w:rFonts w:ascii="Cambria" w:hAnsi="Cambria"/>
+        </w:rPr>
+        <w:t>.</w:t>
+      </w:r>
+      <w:r>
+        <w:rPr>
+          <w:rFonts w:ascii="Cambria" w:hAnsi="Cambria"/>
+        </w:rPr>
+        <w:t xml:space="preserve"> Java</w:t>
+      </w:r>
+      <w:r>
+        <w:rPr>
+          <w:rFonts w:ascii="Cambria" w:hAnsi="Cambria"/>
+        </w:rPr>
+        <w:t>.</w:t>
+      </w:r>
+      <w:r>
+        <w:rPr>
+          <w:rFonts w:ascii="Cambria" w:hAnsi="Cambria"/>
+        </w:rPr>
+        <w:t xml:space="preserve"> SQLite.</w:t>
       </w:r>
     </w:p>
     <w:p>
@@ -915,7 +962,7 @@
         <w:rPr>
           <w:rFonts w:ascii="Cambria" w:hAnsi="Cambria"/>
         </w:rPr>
-        <w:t>Designed a system to monitor health of UNIX-based (such as Solaris, Linux, and CentOS) VMs.</w:t>
+        <w:t>Developed a mobile app that captures photos of meals and generates quizzes to users.</w:t>
       </w:r>
     </w:p>
     <w:p>
@@ -938,49 +985,162 @@
         <w:rPr>
           <w:rFonts w:ascii="Cambria" w:hAnsi="Cambria"/>
         </w:rPr>
-        <w:t xml:space="preserve">Assisted in migrating </w:t>
-      </w:r>
-      <w:r>
-        <w:rPr>
-          <w:rFonts w:ascii="Cambria" w:hAnsi="Cambria"/>
-        </w:rPr>
-        <w:t>data collection system which aggregates and re-distributes</w:t>
-      </w:r>
-      <w:r>
-        <w:rPr>
-          <w:rFonts w:ascii="Cambria" w:hAnsi="Cambria"/>
-        </w:rPr>
-        <w:t xml:space="preserve"> data among </w:t>
-      </w:r>
-      <w:r>
-        <w:rPr>
-          <w:rFonts w:ascii="Cambria" w:hAnsi="Cambria"/>
-        </w:rPr>
-        <w:t>300</w:t>
-      </w:r>
-      <w:r>
-        <w:rPr>
-          <w:rFonts w:ascii="Cambria" w:hAnsi="Cambria"/>
-        </w:rPr>
-        <w:t xml:space="preserve"> virtual</w:t>
-      </w:r>
-      <w:r>
-        <w:rPr>
-          <w:rFonts w:ascii="Cambria" w:hAnsi="Cambria"/>
-        </w:rPr>
-        <w:t xml:space="preserve"> and physical </w:t>
-      </w:r>
-      <w:r>
-        <w:rPr>
-          <w:rFonts w:ascii="Cambria" w:hAnsi="Cambria"/>
-        </w:rPr>
-        <w:t>machines in prod</w:t>
-      </w:r>
-      <w:r>
-        <w:rPr>
-          <w:rFonts w:ascii="Cambria" w:hAnsi="Cambria"/>
-        </w:rPr>
-        <w:t>uction to a backup Solaris server.</w:t>
+        <w:t xml:space="preserve">Set up CI pipeline with </w:t>
+      </w:r>
+      <w:proofErr w:type="spellStart"/>
+      <w:r>
+        <w:rPr>
+          <w:rFonts w:ascii="Cambria" w:hAnsi="Cambria"/>
+        </w:rPr>
+        <w:t>CircleCI</w:t>
+      </w:r>
+      <w:proofErr w:type="spellEnd"/>
+      <w:r>
+        <w:rPr>
+          <w:rFonts w:ascii="Cambria" w:hAnsi="Cambria"/>
+        </w:rPr>
+        <w:t xml:space="preserve"> and </w:t>
+      </w:r>
+      <w:proofErr w:type="spellStart"/>
+      <w:r>
+        <w:rPr>
+          <w:rFonts w:ascii="Cambria" w:hAnsi="Cambria"/>
+        </w:rPr>
+        <w:t>Github</w:t>
+      </w:r>
+      <w:proofErr w:type="spellEnd"/>
+      <w:r>
+        <w:rPr>
+          <w:rFonts w:ascii="Cambria" w:hAnsi="Cambria"/>
+        </w:rPr>
+        <w:t>.</w:t>
+      </w:r>
+    </w:p>
+    <w:p>
+      <w:pPr>
+        <w:tabs>
+          <w:tab w:val="right" w:pos="10773"/>
+        </w:tabs>
+        <w:spacing w:after="0"/>
+        <w:rPr>
+          <w:rFonts w:ascii="Cambria" w:hAnsi="Cambria" w:cs="Segoe UI"/>
+          <w:b/>
+        </w:rPr>
+      </w:pPr>
+    </w:p>
+    <w:p>
+      <w:pPr>
+        <w:tabs>
+          <w:tab w:val="right" w:pos="10773"/>
+        </w:tabs>
+        <w:spacing w:after="0"/>
+        <w:rPr>
+          <w:rFonts w:ascii="Cambria" w:hAnsi="Cambria" w:cs="Segoe UI"/>
+          <w:b/>
+        </w:rPr>
+      </w:pPr>
+      <w:r>
+        <w:rPr>
+          <w:rFonts w:ascii="Cambria" w:hAnsi="Cambria" w:cs="Segoe UI"/>
+          <w:b/>
+        </w:rPr>
+        <w:t xml:space="preserve">Unix Shell Programmer, </w:t>
+      </w:r>
+      <w:proofErr w:type="spellStart"/>
+      <w:r>
+        <w:rPr>
+          <w:rFonts w:ascii="Cambria" w:hAnsi="Cambria" w:cs="Segoe UI"/>
+          <w:b/>
+        </w:rPr>
+        <w:t>fundserv</w:t>
+      </w:r>
+      <w:proofErr w:type="spellEnd"/>
+      <w:r>
+        <w:rPr>
+          <w:rFonts w:ascii="Cambria" w:hAnsi="Cambria" w:cs="Segoe UI"/>
+          <w:b/>
+        </w:rPr>
+        <w:tab/>
+        <w:t>Jan – Apr 2016</w:t>
+      </w:r>
+    </w:p>
+    <w:p>
+      <w:pPr>
+        <w:tabs>
+          <w:tab w:val="right" w:pos="10773"/>
+        </w:tabs>
+        <w:spacing w:after="0"/>
+        <w:rPr>
+          <w:rFonts w:ascii="Cambria" w:hAnsi="Cambria"/>
+          <w:i/>
+        </w:rPr>
+      </w:pPr>
+      <w:r>
+        <w:rPr>
+          <w:rFonts w:ascii="Cambria" w:hAnsi="Cambria"/>
+          <w:i/>
+        </w:rPr>
+        <w:t>Ops Portal: Designed and implemented a reporting sy</w:t>
+      </w:r>
+      <w:r>
+        <w:rPr>
+          <w:rFonts w:ascii="Cambria" w:hAnsi="Cambria"/>
+          <w:i/>
+        </w:rPr>
+        <w:t>stem that provides</w:t>
+      </w:r>
+      <w:r>
+        <w:rPr>
+          <w:rFonts w:ascii="Cambria" w:hAnsi="Cambria"/>
+          <w:i/>
+        </w:rPr>
+        <w:t xml:space="preserve"> accurate and up-to-date server informati</w:t>
+      </w:r>
+      <w:r>
+        <w:rPr>
+          <w:rFonts w:ascii="Cambria" w:hAnsi="Cambria"/>
+          <w:i/>
+        </w:rPr>
+        <w:t xml:space="preserve">on for 40+ engineers at </w:t>
+      </w:r>
+      <w:proofErr w:type="spellStart"/>
+      <w:r>
+        <w:rPr>
+          <w:rFonts w:ascii="Cambria" w:hAnsi="Cambria"/>
+          <w:i/>
+        </w:rPr>
+        <w:t>fundserv</w:t>
+      </w:r>
+      <w:proofErr w:type="spellEnd"/>
+      <w:r>
+        <w:rPr>
+          <w:rFonts w:ascii="Cambria" w:hAnsi="Cambria"/>
+          <w:i/>
+        </w:rPr>
+        <w:t xml:space="preserve"> on a daily basis.</w:t>
+      </w:r>
+      <w:r>
+        <w:rPr>
+          <w:rFonts w:ascii="Cambria" w:hAnsi="Cambria"/>
+          <w:i/>
+        </w:rPr>
+        <w:t xml:space="preserve"> As of May 2017, the system has served more than 95% of </w:t>
+      </w:r>
+      <w:proofErr w:type="spellStart"/>
+      <w:r>
+        <w:rPr>
+          <w:rFonts w:ascii="Cambria" w:hAnsi="Cambria"/>
+          <w:i/>
+        </w:rPr>
+        <w:t>fundserv</w:t>
+      </w:r>
+      <w:proofErr w:type="spellEnd"/>
+      <w:r>
+        <w:rPr>
+          <w:rFonts w:ascii="Cambria" w:hAnsi="Cambria"/>
+          <w:i/>
+        </w:rPr>
+        <w:t xml:space="preserve"> IT staffs.</w:t>
       </w:r>
     </w:p>
     <w:p>
@@ -1003,88 +1163,37 @@
         <w:rPr>
           <w:rFonts w:ascii="Cambria" w:hAnsi="Cambria"/>
         </w:rPr>
-        <w:t xml:space="preserve">Wrote </w:t>
-      </w:r>
-      <w:r>
-        <w:rPr>
-          <w:rFonts w:ascii="Cambria" w:hAnsi="Cambria"/>
-        </w:rPr>
-        <w:t xml:space="preserve">bash </w:t>
-      </w:r>
-      <w:r>
-        <w:rPr>
-          <w:rFonts w:ascii="Cambria" w:hAnsi="Cambria"/>
-        </w:rPr>
-        <w:t>scripts to automate report generation, which users can access through Ops Portal website.</w:t>
-      </w:r>
-    </w:p>
-    <w:p>
-      <w:pPr>
-        <w:tabs>
-          <w:tab w:val="right" w:pos="10773"/>
-        </w:tabs>
-        <w:spacing w:after="0"/>
-        <w:rPr>
-          <w:rFonts w:ascii="Cambria" w:hAnsi="Cambria" w:cs="Segoe UI"/>
-          <w:b/>
-        </w:rPr>
-      </w:pPr>
-    </w:p>
-    <w:p>
-      <w:pPr>
-        <w:spacing w:after="0"/>
-        <w:rPr>
-          <w:rFonts w:ascii="Cambria" w:hAnsi="Cambria"/>
-        </w:rPr>
-      </w:pPr>
-      <w:r>
-        <w:rPr>
-          <w:rFonts w:ascii="Cambria" w:hAnsi="Cambria"/>
-          <w:b/>
-        </w:rPr>
-        <w:t>MealTracker</w:t>
-      </w:r>
-      <w:r>
-        <w:rPr>
-          <w:rFonts w:ascii="Cambria" w:hAnsi="Cambria"/>
-        </w:rPr>
-        <w:t xml:space="preserve"> (Oct 2016 – Apr 2017): Mobile application |</w:t>
-      </w:r>
-      <w:r>
-        <w:rPr>
-          <w:rFonts w:ascii="Cambria" w:hAnsi="Cambria"/>
-        </w:rPr>
-        <w:t xml:space="preserve"> </w:t>
-      </w:r>
-      <w:r>
-        <w:rPr>
-          <w:rFonts w:ascii="Cambria" w:hAnsi="Cambria"/>
-        </w:rPr>
-        <w:t>Android SDK</w:t>
+        <w:t>Designed a system t</w:t>
+      </w:r>
+      <w:r>
+        <w:rPr>
+          <w:rFonts w:ascii="Cambria" w:hAnsi="Cambria"/>
+        </w:rPr>
+        <w:t xml:space="preserve">o </w:t>
+      </w:r>
+      <w:r>
+        <w:rPr>
+          <w:rFonts w:ascii="Cambria" w:hAnsi="Cambria"/>
+        </w:rPr>
+        <w:t>extract information from</w:t>
+      </w:r>
+      <w:r>
+        <w:rPr>
+          <w:rFonts w:ascii="Cambria" w:hAnsi="Cambria"/>
+        </w:rPr>
+        <w:t xml:space="preserve"> UNIX-based (Ubuntu, Solaris, CentOS)</w:t>
+      </w:r>
+      <w:r>
+        <w:rPr>
+          <w:rFonts w:ascii="Cambria" w:hAnsi="Cambria"/>
+        </w:rPr>
+        <w:t xml:space="preserve"> servers</w:t>
       </w:r>
       <w:r>
         <w:rPr>
           <w:rFonts w:ascii="Cambria" w:hAnsi="Cambria"/>
         </w:rPr>
         <w:t>.</w:t>
-      </w:r>
-      <w:r>
-        <w:rPr>
-          <w:rFonts w:ascii="Cambria" w:hAnsi="Cambria"/>
-        </w:rPr>
-        <w:t xml:space="preserve"> Java</w:t>
-      </w:r>
-      <w:r>
-        <w:rPr>
-          <w:rFonts w:ascii="Cambria" w:hAnsi="Cambria"/>
-        </w:rPr>
-        <w:t>.</w:t>
-      </w:r>
-      <w:r>
-        <w:rPr>
-          <w:rFonts w:ascii="Cambria" w:hAnsi="Cambria"/>
-        </w:rPr>
-        <w:t xml:space="preserve"> SQLite.</w:t>
       </w:r>
     </w:p>
     <w:p>
@@ -1107,7 +1216,91 @@
         <w:rPr>
           <w:rFonts w:ascii="Cambria" w:hAnsi="Cambria"/>
         </w:rPr>
-        <w:t>Developed a mobile app that captures photos of meals and generates quizzes to users.</w:t>
+        <w:t xml:space="preserve">Assisted in </w:t>
+      </w:r>
+      <w:r>
+        <w:rPr>
+          <w:rFonts w:ascii="Cambria" w:hAnsi="Cambria"/>
+        </w:rPr>
+        <w:t>replicating</w:t>
+      </w:r>
+      <w:r>
+        <w:rPr>
+          <w:rFonts w:ascii="Cambria" w:hAnsi="Cambria"/>
+        </w:rPr>
+        <w:t xml:space="preserve"> </w:t>
+      </w:r>
+      <w:r>
+        <w:rPr>
+          <w:rFonts w:ascii="Cambria" w:hAnsi="Cambria"/>
+        </w:rPr>
+        <w:t>data collection system</w:t>
+      </w:r>
+      <w:r>
+        <w:rPr>
+          <w:rFonts w:ascii="Cambria" w:hAnsi="Cambria"/>
+        </w:rPr>
+        <w:t>,</w:t>
+      </w:r>
+      <w:r>
+        <w:rPr>
+          <w:rFonts w:ascii="Cambria" w:hAnsi="Cambria"/>
+        </w:rPr>
+        <w:t xml:space="preserve"> which aggregates and re-distributes</w:t>
+      </w:r>
+      <w:r>
+        <w:rPr>
+          <w:rFonts w:ascii="Cambria" w:hAnsi="Cambria"/>
+        </w:rPr>
+        <w:t xml:space="preserve"> data among </w:t>
+      </w:r>
+      <w:r>
+        <w:rPr>
+          <w:rFonts w:ascii="Cambria" w:hAnsi="Cambria"/>
+        </w:rPr>
+        <w:t>300</w:t>
+      </w:r>
+      <w:r>
+        <w:rPr>
+          <w:rFonts w:ascii="Cambria" w:hAnsi="Cambria"/>
+        </w:rPr>
+        <w:t xml:space="preserve"> virtual</w:t>
+      </w:r>
+      <w:r>
+        <w:rPr>
+          <w:rFonts w:ascii="Cambria" w:hAnsi="Cambria"/>
+        </w:rPr>
+        <w:t xml:space="preserve"> and physical </w:t>
+      </w:r>
+      <w:r>
+        <w:rPr>
+          <w:rFonts w:ascii="Cambria" w:hAnsi="Cambria"/>
+        </w:rPr>
+        <w:t>machines</w:t>
+      </w:r>
+      <w:r>
+        <w:rPr>
+          <w:rFonts w:ascii="Cambria" w:hAnsi="Cambria"/>
+        </w:rPr>
+        <w:t>,</w:t>
+      </w:r>
+      <w:r>
+        <w:rPr>
+          <w:rFonts w:ascii="Cambria" w:hAnsi="Cambria"/>
+        </w:rPr>
+        <w:t xml:space="preserve"> </w:t>
+      </w:r>
+      <w:r>
+        <w:rPr>
+          <w:rFonts w:ascii="Cambria" w:hAnsi="Cambria"/>
+        </w:rPr>
+        <w:t xml:space="preserve">and deployed </w:t>
+      </w:r>
+      <w:r>
+        <w:rPr>
+          <w:rFonts w:ascii="Cambria" w:hAnsi="Cambria"/>
+        </w:rPr>
+        <w:t>to a backup Solaris server.</w:t>
       </w:r>
     </w:p>
     <w:p>
@@ -1130,82 +1323,21 @@
         <w:rPr>
           <w:rFonts w:ascii="Cambria" w:hAnsi="Cambria"/>
         </w:rPr>
-        <w:t>Set up build pipeline with CircleCI and Github.</w:t>
-      </w:r>
-    </w:p>
-    <w:p>
-      <w:pPr>
-        <w:tabs>
-          <w:tab w:val="right" w:pos="10773"/>
-        </w:tabs>
-        <w:spacing w:after="0" w:line="240" w:lineRule="auto"/>
-        <w:rPr>
-          <w:rFonts w:ascii="Cambria" w:hAnsi="Cambria"/>
-        </w:rPr>
-      </w:pPr>
-    </w:p>
-    <w:p>
-      <w:pPr>
-        <w:shd w:val="clear" w:color="auto" w:fill="D9D9D9" w:themeFill="background1" w:themeFillShade="D9"/>
-        <w:spacing w:after="0"/>
-        <w:rPr>
-          <w:rFonts w:ascii="Cambria" w:hAnsi="Cambria"/>
-          <w:i/>
-        </w:rPr>
-      </w:pPr>
-      <w:r>
-        <w:rPr>
-          <w:rFonts w:ascii="Baskerville Old Face" w:hAnsi="Baskerville Old Face" w:cs="Calibri"/>
-          <w:b/>
-          <w:smallCaps/>
-          <w:sz w:val="28"/>
-        </w:rPr>
-        <w:t>Other Experience &amp; Projects</w:t>
-      </w:r>
-    </w:p>
-    <w:p>
-      <w:pPr>
-        <w:spacing w:after="0"/>
-        <w:rPr>
-          <w:rFonts w:ascii="Cambria" w:hAnsi="Cambria"/>
-        </w:rPr>
-      </w:pPr>
-      <w:r>
-        <w:rPr>
-          <w:rFonts w:ascii="Cambria" w:hAnsi="Cambria"/>
-          <w:b/>
-        </w:rPr>
-        <w:t>VideoNail</w:t>
-      </w:r>
-      <w:r>
-        <w:rPr>
-          <w:rFonts w:ascii="Cambria" w:hAnsi="Cambria"/>
-        </w:rPr>
-        <w:t xml:space="preserve"> (Feb 2017 – May 2017): Chrome Extension |</w:t>
-      </w:r>
-      <w:r>
-        <w:rPr>
-          <w:rFonts w:ascii="Cambria" w:hAnsi="Cambria"/>
-        </w:rPr>
-        <w:t xml:space="preserve"> </w:t>
-      </w:r>
-      <w:r>
-        <w:rPr>
-          <w:rFonts w:ascii="Cambria" w:hAnsi="Cambria"/>
-        </w:rPr>
-        <w:t>Javascript</w:t>
-      </w:r>
+        <w:t xml:space="preserve">Composed bash scripts to automate report generation and schedule job with </w:t>
+      </w:r>
+      <w:proofErr w:type="spellStart"/>
+      <w:r>
+        <w:rPr>
+          <w:rFonts w:ascii="Cambria" w:hAnsi="Cambria"/>
+        </w:rPr>
+        <w:t>crontab</w:t>
+      </w:r>
+      <w:proofErr w:type="spellEnd"/>
       <w:r>
         <w:rPr>
           <w:rFonts w:ascii="Cambria" w:hAnsi="Cambria"/>
         </w:rPr>
         <w:t>.</w:t>
-      </w:r>
-      <w:r>
-        <w:rPr>
-          <w:rFonts w:ascii="Cambria" w:hAnsi="Cambria"/>
-        </w:rPr>
-        <w:t xml:space="preserve"> </w:t>
       </w:r>
     </w:p>
     <w:p>
@@ -1222,32 +1354,130 @@
         <w:ind w:left="567" w:hanging="294"/>
         <w:rPr>
           <w:rFonts w:ascii="Cambria" w:hAnsi="Cambria"/>
+        </w:rPr>
+      </w:pPr>
+      <w:r>
+        <w:rPr>
+          <w:rFonts w:ascii="Cambria" w:hAnsi="Cambria"/>
+        </w:rPr>
+        <w:t>Prototyped</w:t>
+      </w:r>
+      <w:r>
+        <w:rPr>
+          <w:rFonts w:ascii="Cambria" w:hAnsi="Cambria"/>
+        </w:rPr>
+        <w:t xml:space="preserve"> </w:t>
+      </w:r>
+      <w:r>
+        <w:rPr>
+          <w:rFonts w:ascii="Cambria" w:hAnsi="Cambria"/>
+        </w:rPr>
+        <w:t xml:space="preserve">Ops Portal’s </w:t>
+      </w:r>
+      <w:r>
+        <w:rPr>
+          <w:rFonts w:ascii="Cambria" w:hAnsi="Cambria"/>
+        </w:rPr>
+        <w:t xml:space="preserve">cross-browser UI and navigation </w:t>
+      </w:r>
+      <w:r>
+        <w:rPr>
+          <w:rFonts w:ascii="Cambria" w:hAnsi="Cambria"/>
+        </w:rPr>
+        <w:t>with HTML/CSS and Bootstrap.</w:t>
+      </w:r>
+    </w:p>
+    <w:p>
+      <w:pPr>
+        <w:tabs>
+          <w:tab w:val="right" w:pos="10773"/>
+        </w:tabs>
+        <w:spacing w:after="0" w:line="240" w:lineRule="auto"/>
+        <w:rPr>
+          <w:rFonts w:ascii="Cambria" w:hAnsi="Cambria"/>
+        </w:rPr>
+      </w:pPr>
+    </w:p>
+    <w:p>
+      <w:pPr>
+        <w:shd w:val="clear" w:color="auto" w:fill="D9D9D9" w:themeFill="background1" w:themeFillShade="D9"/>
+        <w:spacing w:after="0"/>
+        <w:rPr>
+          <w:rFonts w:ascii="Cambria" w:hAnsi="Cambria"/>
+          <w:i/>
+        </w:rPr>
+      </w:pPr>
+      <w:r>
+        <w:rPr>
+          <w:rFonts w:ascii="Baskerville Old Face" w:hAnsi="Baskerville Old Face" w:cs="Calibri"/>
           <w:b/>
-        </w:rPr>
-      </w:pPr>
-      <w:r>
-        <w:rPr>
-          <w:rFonts w:ascii="Cambria" w:hAnsi="Cambria"/>
-        </w:rPr>
-        <w:t xml:space="preserve">Developed </w:t>
-      </w:r>
-      <w:r>
-        <w:rPr>
-          <w:rFonts w:ascii="Cambria" w:hAnsi="Cambria"/>
-        </w:rPr>
-        <w:t xml:space="preserve">an </w:t>
-      </w:r>
-      <w:r>
-        <w:rPr>
-          <w:rFonts w:ascii="Cambria" w:hAnsi="Cambria"/>
-        </w:rPr>
-        <w:t>extension that allows videos to stay on top when users scroll t</w:t>
-      </w:r>
-      <w:r>
-        <w:rPr>
-          <w:rFonts w:ascii="Cambria" w:hAnsi="Cambria"/>
-        </w:rPr>
-        <w:t>o the comment section.</w:t>
+          <w:smallCaps/>
+          <w:sz w:val="28"/>
+        </w:rPr>
+        <w:t>Other Experience &amp; Projects</w:t>
+      </w:r>
+    </w:p>
+    <w:p>
+      <w:pPr>
+        <w:spacing w:after="0"/>
+        <w:rPr>
+          <w:rFonts w:ascii="Cambria" w:hAnsi="Cambria"/>
+        </w:rPr>
+      </w:pPr>
+      <w:proofErr w:type="spellStart"/>
+      <w:r>
+        <w:rPr>
+          <w:rFonts w:ascii="Cambria" w:hAnsi="Cambria"/>
+          <w:b/>
+        </w:rPr>
+        <w:t>VideoNail</w:t>
+      </w:r>
+      <w:proofErr w:type="spellEnd"/>
+      <w:r>
+        <w:rPr>
+          <w:rFonts w:ascii="Cambria" w:hAnsi="Cambria"/>
+        </w:rPr>
+        <w:t xml:space="preserve"> (Feb 2017 – </w:t>
+      </w:r>
+      <w:r>
+        <w:rPr>
+          <w:rFonts w:ascii="Cambria" w:hAnsi="Cambria"/>
+        </w:rPr>
+        <w:t>May 2017</w:t>
+      </w:r>
+      <w:bookmarkStart w:id="0" w:name="_GoBack"/>
+      <w:bookmarkEnd w:id="0"/>
+      <w:r>
+        <w:rPr>
+          <w:rFonts w:ascii="Cambria" w:hAnsi="Cambria"/>
+        </w:rPr>
+        <w:t>): Chrome Extension |</w:t>
+      </w:r>
+      <w:r>
+        <w:rPr>
+          <w:rFonts w:ascii="Cambria" w:hAnsi="Cambria"/>
+        </w:rPr>
+        <w:t xml:space="preserve"> </w:t>
+      </w:r>
+      <w:proofErr w:type="spellStart"/>
+      <w:r>
+        <w:rPr>
+          <w:rFonts w:ascii="Cambria" w:hAnsi="Cambria"/>
+        </w:rPr>
+        <w:t>Javascript</w:t>
+      </w:r>
+      <w:proofErr w:type="spellEnd"/>
+      <w:r>
+        <w:rPr>
+          <w:rFonts w:ascii="Cambria" w:hAnsi="Cambria"/>
+        </w:rPr>
+        <w:t>.</w:t>
+      </w:r>
+      <w:r>
+        <w:rPr>
+          <w:rFonts w:ascii="Cambria" w:hAnsi="Cambria"/>
+        </w:rPr>
+        <w:t xml:space="preserve"> </w:t>
       </w:r>
     </w:p>
     <w:p>
@@ -1271,45 +1501,25 @@
         <w:rPr>
           <w:rFonts w:ascii="Cambria" w:hAnsi="Cambria"/>
         </w:rPr>
-        <w:t>Served over 25+ users, rated 5 stars on Chrome Web Store.</w:t>
-      </w:r>
-    </w:p>
-    <w:p>
-      <w:pPr>
-        <w:tabs>
-          <w:tab w:val="right" w:pos="10773"/>
-        </w:tabs>
-        <w:spacing w:after="0" w:line="240" w:lineRule="auto"/>
-        <w:rPr>
-          <w:rFonts w:ascii="Cambria" w:hAnsi="Cambria"/>
-        </w:rPr>
-      </w:pPr>
-    </w:p>
-    <w:p>
-      <w:pPr>
-        <w:spacing w:after="0"/>
-        <w:rPr>
-          <w:rFonts w:ascii="Cambria" w:hAnsi="Cambria"/>
-        </w:rPr>
-      </w:pPr>
-      <w:r>
-        <w:rPr>
-          <w:rFonts w:ascii="Cambria" w:hAnsi="Cambria"/>
-          <w:b/>
-        </w:rPr>
-        <w:t>GingerRewards</w:t>
-      </w:r>
-      <w:r>
-        <w:rPr>
-          <w:rFonts w:ascii="Cambria" w:hAnsi="Cambria"/>
-        </w:rPr>
-        <w:t xml:space="preserve"> (Jan 2016 – Apr 2016): Web application |</w:t>
-      </w:r>
-      <w:r>
-        <w:rPr>
-          <w:rFonts w:ascii="Cambria" w:hAnsi="Cambria"/>
-        </w:rPr>
-        <w:t xml:space="preserve"> Azure. JDBC. MySQL. Vagrant. Spring MVC.</w:t>
+        <w:t xml:space="preserve">Developed </w:t>
+      </w:r>
+      <w:r>
+        <w:rPr>
+          <w:rFonts w:ascii="Cambria" w:hAnsi="Cambria"/>
+        </w:rPr>
+        <w:t xml:space="preserve">an </w:t>
+      </w:r>
+      <w:r>
+        <w:rPr>
+          <w:rFonts w:ascii="Cambria" w:hAnsi="Cambria"/>
+        </w:rPr>
+        <w:t>extension that allows videos to stay on top when users scroll t</w:t>
+      </w:r>
+      <w:r>
+        <w:rPr>
+          <w:rFonts w:ascii="Cambria" w:hAnsi="Cambria"/>
+        </w:rPr>
+        <w:t>o the comment section.</w:t>
       </w:r>
     </w:p>
     <w:p>
@@ -1326,13 +1536,60 @@
         <w:ind w:left="567" w:hanging="294"/>
         <w:rPr>
           <w:rFonts w:ascii="Cambria" w:hAnsi="Cambria"/>
-        </w:rPr>
-      </w:pPr>
-      <w:r>
-        <w:rPr>
-          <w:rFonts w:ascii="Cambria" w:hAnsi="Cambria"/>
-        </w:rPr>
-        <w:t>Developed and deployed an online loyalty program for Ginger Restaurant.</w:t>
+          <w:b/>
+        </w:rPr>
+      </w:pPr>
+      <w:r>
+        <w:rPr>
+          <w:rFonts w:ascii="Cambria" w:hAnsi="Cambria"/>
+        </w:rPr>
+        <w:t xml:space="preserve">Served </w:t>
+      </w:r>
+      <w:r>
+        <w:rPr>
+          <w:rFonts w:ascii="Cambria" w:hAnsi="Cambria"/>
+        </w:rPr>
+        <w:t>25+ users, rated 5 stars on Chrome Web Store.</w:t>
+      </w:r>
+    </w:p>
+    <w:p>
+      <w:pPr>
+        <w:tabs>
+          <w:tab w:val="right" w:pos="10773"/>
+        </w:tabs>
+        <w:spacing w:after="0" w:line="240" w:lineRule="auto"/>
+        <w:rPr>
+          <w:rFonts w:ascii="Cambria" w:hAnsi="Cambria"/>
+        </w:rPr>
+      </w:pPr>
+    </w:p>
+    <w:p>
+      <w:pPr>
+        <w:spacing w:after="0"/>
+        <w:rPr>
+          <w:rFonts w:ascii="Cambria" w:hAnsi="Cambria"/>
+        </w:rPr>
+      </w:pPr>
+      <w:proofErr w:type="spellStart"/>
+      <w:r>
+        <w:rPr>
+          <w:rFonts w:ascii="Cambria" w:hAnsi="Cambria"/>
+          <w:b/>
+        </w:rPr>
+        <w:t>GingerRewards</w:t>
+      </w:r>
+      <w:proofErr w:type="spellEnd"/>
+      <w:r>
+        <w:rPr>
+          <w:rFonts w:ascii="Cambria" w:hAnsi="Cambria"/>
+        </w:rPr>
+        <w:t xml:space="preserve"> (Jan 2016 – Apr 2016): Web application |</w:t>
+      </w:r>
+      <w:r>
+        <w:rPr>
+          <w:rFonts w:ascii="Cambria" w:hAnsi="Cambria"/>
+        </w:rPr>
+        <w:t xml:space="preserve"> Azure. JDBC. MySQL. Vagrant. Spring MVC.</w:t>
       </w:r>
     </w:p>
     <w:p>
@@ -1355,7 +1612,7 @@
         <w:rPr>
           <w:rFonts w:ascii="Cambria" w:hAnsi="Cambria"/>
         </w:rPr>
-        <w:t>Prototyped UI with authentication for the restaurant manager and staffs to input point transactions.</w:t>
+        <w:t>Developed and deployed an online loyalty program for Ginger Restaurant.</w:t>
       </w:r>
     </w:p>
     <w:p>
@@ -1378,19 +1635,7 @@
         <w:rPr>
           <w:rFonts w:ascii="Cambria" w:hAnsi="Cambria"/>
         </w:rPr>
-        <w:t>Designed users and transactional</w:t>
-      </w:r>
-      <w:r>
-        <w:rPr>
-          <w:rFonts w:ascii="Cambria" w:hAnsi="Cambria"/>
-        </w:rPr>
-        <w:t xml:space="preserve"> databases’</w:t>
-      </w:r>
-      <w:r>
-        <w:rPr>
-          <w:rFonts w:ascii="Cambria" w:hAnsi="Cambria"/>
-        </w:rPr>
-        <w:t xml:space="preserve"> schema.</w:t>
+        <w:t>Prototyped UI with authentication for the restaurant manager and staffs to input point transactions.</w:t>
       </w:r>
     </w:p>
     <w:p>
@@ -1413,119 +1658,19 @@
         <w:rPr>
           <w:rFonts w:ascii="Cambria" w:hAnsi="Cambria"/>
         </w:rPr>
-        <w:t>Improved code</w:t>
-      </w:r>
-      <w:r>
-        <w:rPr>
-          <w:rFonts w:ascii="Cambria" w:hAnsi="Cambria"/>
-        </w:rPr>
-        <w:t>base through rigorous review process using Review Board and Git</w:t>
-      </w:r>
-      <w:r>
-        <w:rPr>
-          <w:rFonts w:ascii="Cambria" w:hAnsi="Cambria"/>
-        </w:rPr>
-        <w:t>.</w:t>
-      </w:r>
-    </w:p>
-    <w:p>
-      <w:pPr>
-        <w:spacing w:after="0"/>
-        <w:rPr>
-          <w:rFonts w:ascii="Cambria" w:hAnsi="Cambria"/>
-        </w:rPr>
-      </w:pPr>
-    </w:p>
-    <w:p>
-      <w:pPr>
-        <w:shd w:val="clear" w:color="auto" w:fill="D9D9D9" w:themeFill="background1" w:themeFillShade="D9"/>
-        <w:spacing w:after="0"/>
-        <w:rPr>
-          <w:rFonts w:ascii="Cambria" w:hAnsi="Cambria"/>
-          <w:i/>
-        </w:rPr>
-      </w:pPr>
-      <w:r>
-        <w:rPr>
-          <w:rFonts w:ascii="Baskerville Old Face" w:hAnsi="Baskerville Old Face" w:cs="Calibri"/>
-          <w:b/>
-          <w:smallCaps/>
-          <w:sz w:val="28"/>
-        </w:rPr>
-        <w:t>E</w:t>
-      </w:r>
-      <w:r>
-        <w:rPr>
-          <w:rFonts w:ascii="Baskerville Old Face" w:hAnsi="Baskerville Old Face" w:cs="Calibri"/>
-          <w:b/>
-          <w:smallCaps/>
-          <w:sz w:val="28"/>
-        </w:rPr>
-        <w:t>ducation</w:t>
-      </w:r>
-      <w:r>
-        <w:rPr>
-          <w:rFonts w:ascii="Baskerville Old Face" w:hAnsi="Baskerville Old Face" w:cs="Calibri"/>
-          <w:b/>
-          <w:smallCaps/>
-          <w:sz w:val="28"/>
-        </w:rPr>
-        <w:t xml:space="preserve"> &amp; Technical Skills</w:t>
-      </w:r>
-      <w:r>
-        <w:rPr>
-          <w:rFonts w:ascii="Cambria" w:hAnsi="Cambria"/>
-          <w:i/>
-        </w:rPr>
-        <w:t xml:space="preserve"> </w:t>
-      </w:r>
-    </w:p>
-    <w:p>
-      <w:pPr>
-        <w:tabs>
-          <w:tab w:val="right" w:pos="10773"/>
-        </w:tabs>
-        <w:spacing w:after="0"/>
-        <w:rPr>
-          <w:rFonts w:ascii="Cambria" w:hAnsi="Cambria" w:cs="Segoe UI"/>
-          <w:b/>
-        </w:rPr>
-      </w:pPr>
-      <w:r>
-        <w:rPr>
-          <w:rFonts w:ascii="Cambria" w:hAnsi="Cambria" w:cs="Segoe UI"/>
-          <w:b/>
-        </w:rPr>
-        <w:t>B</w:t>
-      </w:r>
-      <w:r>
-        <w:rPr>
-          <w:rFonts w:ascii="Cambria" w:hAnsi="Cambria" w:cs="Segoe UI"/>
-          <w:b/>
-        </w:rPr>
-        <w:t xml:space="preserve">achelor of </w:t>
-      </w:r>
-      <w:r>
-        <w:rPr>
-          <w:rFonts w:ascii="Cambria" w:hAnsi="Cambria" w:cs="Segoe UI"/>
-          <w:b/>
-        </w:rPr>
-        <w:t>Computer Science (Co-op, 2B</w:t>
-      </w:r>
-      <w:r>
-        <w:rPr>
-          <w:rFonts w:ascii="Cambria" w:hAnsi="Cambria" w:cs="Segoe UI"/>
-          <w:b/>
-        </w:rPr>
-        <w:t>), University of Waterloo</w:t>
-      </w:r>
-      <w:r>
-        <w:rPr>
-          <w:rFonts w:ascii="Cambria" w:hAnsi="Cambria" w:cs="Segoe UI"/>
-          <w:b/>
-        </w:rPr>
-        <w:tab/>
-        <w:t>Sep 2015 – current</w:t>
+        <w:t>Designed users and transactional</w:t>
+      </w:r>
+      <w:r>
+        <w:rPr>
+          <w:rFonts w:ascii="Cambria" w:hAnsi="Cambria"/>
+        </w:rPr>
+        <w:t xml:space="preserve"> databases’</w:t>
+      </w:r>
+      <w:r>
+        <w:rPr>
+          <w:rFonts w:ascii="Cambria" w:hAnsi="Cambria"/>
+        </w:rPr>
+        <w:t xml:space="preserve"> schema.</w:t>
       </w:r>
     </w:p>
     <w:p>
@@ -1548,13 +1693,119 @@
         <w:rPr>
           <w:rFonts w:ascii="Cambria" w:hAnsi="Cambria"/>
         </w:rPr>
-        <w:t>Average 2A: 73.4</w:t>
-      </w:r>
-      <w:r>
-        <w:rPr>
-          <w:rFonts w:ascii="Cambria" w:hAnsi="Cambria"/>
-        </w:rPr>
-        <w:t>%</w:t>
+        <w:t>Improved code</w:t>
+      </w:r>
+      <w:r>
+        <w:rPr>
+          <w:rFonts w:ascii="Cambria" w:hAnsi="Cambria"/>
+        </w:rPr>
+        <w:t>base through rigorous review process using Review Board and Git</w:t>
+      </w:r>
+      <w:r>
+        <w:rPr>
+          <w:rFonts w:ascii="Cambria" w:hAnsi="Cambria"/>
+        </w:rPr>
+        <w:t>.</w:t>
+      </w:r>
+    </w:p>
+    <w:p>
+      <w:pPr>
+        <w:spacing w:after="0"/>
+        <w:rPr>
+          <w:rFonts w:ascii="Cambria" w:hAnsi="Cambria"/>
+        </w:rPr>
+      </w:pPr>
+    </w:p>
+    <w:p>
+      <w:pPr>
+        <w:shd w:val="clear" w:color="auto" w:fill="D9D9D9" w:themeFill="background1" w:themeFillShade="D9"/>
+        <w:spacing w:after="0"/>
+        <w:rPr>
+          <w:rFonts w:ascii="Cambria" w:hAnsi="Cambria"/>
+          <w:i/>
+        </w:rPr>
+      </w:pPr>
+      <w:r>
+        <w:rPr>
+          <w:rFonts w:ascii="Baskerville Old Face" w:hAnsi="Baskerville Old Face" w:cs="Calibri"/>
+          <w:b/>
+          <w:smallCaps/>
+          <w:sz w:val="28"/>
+        </w:rPr>
+        <w:t>E</w:t>
+      </w:r>
+      <w:r>
+        <w:rPr>
+          <w:rFonts w:ascii="Baskerville Old Face" w:hAnsi="Baskerville Old Face" w:cs="Calibri"/>
+          <w:b/>
+          <w:smallCaps/>
+          <w:sz w:val="28"/>
+        </w:rPr>
+        <w:t>ducation</w:t>
+      </w:r>
+      <w:r>
+        <w:rPr>
+          <w:rFonts w:ascii="Baskerville Old Face" w:hAnsi="Baskerville Old Face" w:cs="Calibri"/>
+          <w:b/>
+          <w:smallCaps/>
+          <w:sz w:val="28"/>
+        </w:rPr>
+        <w:t xml:space="preserve"> &amp; Technical Skills</w:t>
+      </w:r>
+      <w:r>
+        <w:rPr>
+          <w:rFonts w:ascii="Cambria" w:hAnsi="Cambria"/>
+          <w:i/>
+        </w:rPr>
+        <w:t xml:space="preserve"> </w:t>
+      </w:r>
+    </w:p>
+    <w:p>
+      <w:pPr>
+        <w:tabs>
+          <w:tab w:val="right" w:pos="10773"/>
+        </w:tabs>
+        <w:spacing w:after="0"/>
+        <w:rPr>
+          <w:rFonts w:ascii="Cambria" w:hAnsi="Cambria" w:cs="Segoe UI"/>
+          <w:b/>
+        </w:rPr>
+      </w:pPr>
+      <w:r>
+        <w:rPr>
+          <w:rFonts w:ascii="Cambria" w:hAnsi="Cambria" w:cs="Segoe UI"/>
+          <w:b/>
+        </w:rPr>
+        <w:t>B</w:t>
+      </w:r>
+      <w:r>
+        <w:rPr>
+          <w:rFonts w:ascii="Cambria" w:hAnsi="Cambria" w:cs="Segoe UI"/>
+          <w:b/>
+        </w:rPr>
+        <w:t xml:space="preserve">achelor of </w:t>
+      </w:r>
+      <w:r>
+        <w:rPr>
+          <w:rFonts w:ascii="Cambria" w:hAnsi="Cambria" w:cs="Segoe UI"/>
+          <w:b/>
+        </w:rPr>
+        <w:t>Computer Science (Co-op, 2B</w:t>
+      </w:r>
+      <w:r>
+        <w:rPr>
+          <w:rFonts w:ascii="Cambria" w:hAnsi="Cambria" w:cs="Segoe UI"/>
+          <w:b/>
+        </w:rPr>
+        <w:t>), University of Waterloo</w:t>
+      </w:r>
+      <w:r>
+        <w:rPr>
+          <w:rFonts w:ascii="Cambria" w:hAnsi="Cambria" w:cs="Segoe UI"/>
+          <w:b/>
+        </w:rPr>
+        <w:tab/>
+        <w:t>Sep 2015 – current</w:t>
       </w:r>
     </w:p>
     <w:p>
@@ -1575,58 +1826,15 @@
       </w:pPr>
       <w:r>
         <w:rPr>
-          <w:rFonts w:ascii="Cambria" w:hAnsi="Cambria" w:cs="Segoe UI"/>
-        </w:rPr>
-        <w:t>University of Waterloo President’s Scholarship of Distinction (2015):</w:t>
-      </w:r>
-      <w:r>
-        <w:rPr>
-          <w:rFonts w:ascii="Cambria" w:hAnsi="Cambria" w:cs="Segoe UI"/>
-          <w:b/>
-        </w:rPr>
-        <w:t xml:space="preserve"> </w:t>
-      </w:r>
-      <w:r>
-        <w:rPr>
-          <w:rFonts w:ascii="Cambria" w:hAnsi="Cambria" w:cs="Segoe UI"/>
-        </w:rPr>
-        <w:t xml:space="preserve">95%+ </w:t>
-      </w:r>
-      <w:r>
-        <w:rPr>
-          <w:rFonts w:ascii="Cambria" w:hAnsi="Cambria" w:cs="Segoe UI"/>
-        </w:rPr>
-        <w:t>admission average</w:t>
-      </w:r>
-    </w:p>
-    <w:p>
-      <w:pPr>
-        <w:tabs>
-          <w:tab w:val="right" w:pos="10773"/>
-        </w:tabs>
-        <w:spacing w:after="0" w:line="240" w:lineRule="auto"/>
-        <w:rPr>
-          <w:rFonts w:ascii="Cambria" w:hAnsi="Cambria" w:cs="Segoe UI"/>
-          <w:b/>
-        </w:rPr>
-      </w:pPr>
-    </w:p>
-    <w:p>
-      <w:pPr>
-        <w:tabs>
-          <w:tab w:val="right" w:pos="10773"/>
-        </w:tabs>
-        <w:spacing w:after="0" w:line="240" w:lineRule="auto"/>
-        <w:rPr>
-          <w:rFonts w:ascii="Cambria" w:hAnsi="Cambria"/>
-        </w:rPr>
-      </w:pPr>
-      <w:r>
-        <w:rPr>
-          <w:rFonts w:ascii="Cambria" w:hAnsi="Cambria" w:cs="Segoe UI"/>
-          <w:b/>
-        </w:rPr>
-        <w:t>Technical Skills:</w:t>
+          <w:rFonts w:ascii="Cambria" w:hAnsi="Cambria"/>
+        </w:rPr>
+        <w:t>Average 2A: 73.4</w:t>
+      </w:r>
+      <w:r>
+        <w:rPr>
+          <w:rFonts w:ascii="Cambria" w:hAnsi="Cambria"/>
+        </w:rPr>
+        <w:t>%</w:t>
       </w:r>
     </w:p>
     <w:p>
@@ -1643,43 +1851,62 @@
         <w:ind w:left="567" w:hanging="294"/>
         <w:rPr>
           <w:rFonts w:ascii="Cambria" w:hAnsi="Cambria"/>
-          <w:lang w:val="fr-CA"/>
-        </w:rPr>
-      </w:pPr>
-      <w:r>
-        <w:rPr>
-          <w:rFonts w:ascii="Cambria" w:hAnsi="Cambria"/>
-          <w:lang w:val="fr-CA"/>
-        </w:rPr>
-        <w:t>Tools:</w:t>
-      </w:r>
-      <w:r>
-        <w:rPr>
-          <w:rFonts w:ascii="Cambria" w:hAnsi="Cambria"/>
-          <w:lang w:val="fr-CA"/>
+        </w:rPr>
+      </w:pPr>
+      <w:r>
+        <w:rPr>
+          <w:rFonts w:ascii="Cambria" w:hAnsi="Cambria" w:cs="Segoe UI"/>
+        </w:rPr>
+        <w:t>University of Waterloo President’s Scholarship of Distinction (2015):</w:t>
+      </w:r>
+      <w:r>
+        <w:rPr>
+          <w:rFonts w:ascii="Cambria" w:hAnsi="Cambria" w:cs="Segoe UI"/>
+          <w:b/>
         </w:rPr>
         <w:t xml:space="preserve"> </w:t>
       </w:r>
       <w:r>
         <w:rPr>
-          <w:rFonts w:ascii="Cambria" w:hAnsi="Cambria"/>
-          <w:lang w:val="fr-CA"/>
-        </w:rPr>
-        <w:t>Oracle VM VirtualBox, Vagrant</w:t>
-      </w:r>
-      <w:r>
-        <w:rPr>
-          <w:rFonts w:ascii="Cambria" w:hAnsi="Cambria"/>
-          <w:lang w:val="fr-CA"/>
-        </w:rPr>
-        <w:t xml:space="preserve">, </w:t>
-      </w:r>
-      <w:r>
-        <w:rPr>
-          <w:rFonts w:ascii="Cambria" w:hAnsi="Cambria"/>
-          <w:lang w:val="fr-CA"/>
-        </w:rPr>
-        <w:t>Ansible, Docker, Kubernette.</w:t>
+          <w:rFonts w:ascii="Cambria" w:hAnsi="Cambria" w:cs="Segoe UI"/>
+        </w:rPr>
+        <w:t xml:space="preserve">95%+ </w:t>
+      </w:r>
+      <w:r>
+        <w:rPr>
+          <w:rFonts w:ascii="Cambria" w:hAnsi="Cambria" w:cs="Segoe UI"/>
+        </w:rPr>
+        <w:t>admission average</w:t>
+      </w:r>
+    </w:p>
+    <w:p>
+      <w:pPr>
+        <w:tabs>
+          <w:tab w:val="right" w:pos="10773"/>
+        </w:tabs>
+        <w:spacing w:after="0" w:line="240" w:lineRule="auto"/>
+        <w:rPr>
+          <w:rFonts w:ascii="Cambria" w:hAnsi="Cambria" w:cs="Segoe UI"/>
+          <w:b/>
+        </w:rPr>
+      </w:pPr>
+    </w:p>
+    <w:p>
+      <w:pPr>
+        <w:tabs>
+          <w:tab w:val="right" w:pos="10773"/>
+        </w:tabs>
+        <w:spacing w:after="0" w:line="240" w:lineRule="auto"/>
+        <w:rPr>
+          <w:rFonts w:ascii="Cambria" w:hAnsi="Cambria"/>
+        </w:rPr>
+      </w:pPr>
+      <w:r>
+        <w:rPr>
+          <w:rFonts w:ascii="Cambria" w:hAnsi="Cambria" w:cs="Segoe UI"/>
+          <w:b/>
+        </w:rPr>
+        <w:t>Technical Skills:</w:t>
       </w:r>
     </w:p>
     <w:p>
@@ -1704,6 +1931,93 @@
           <w:rFonts w:ascii="Cambria" w:hAnsi="Cambria"/>
           <w:lang w:val="fr-CA"/>
         </w:rPr>
+        <w:t>Tools:</w:t>
+      </w:r>
+      <w:r>
+        <w:rPr>
+          <w:rFonts w:ascii="Cambria" w:hAnsi="Cambria"/>
+          <w:lang w:val="fr-CA"/>
+        </w:rPr>
+        <w:t xml:space="preserve"> </w:t>
+      </w:r>
+      <w:proofErr w:type="spellStart"/>
+      <w:r>
+        <w:rPr>
+          <w:rFonts w:ascii="Cambria" w:hAnsi="Cambria"/>
+          <w:lang w:val="fr-CA"/>
+        </w:rPr>
+        <w:t>VirtualBox</w:t>
+      </w:r>
+      <w:proofErr w:type="spellEnd"/>
+      <w:r>
+        <w:rPr>
+          <w:rFonts w:ascii="Cambria" w:hAnsi="Cambria"/>
+          <w:lang w:val="fr-CA"/>
+        </w:rPr>
+        <w:t xml:space="preserve">, </w:t>
+      </w:r>
+      <w:proofErr w:type="spellStart"/>
+      <w:r>
+        <w:rPr>
+          <w:rFonts w:ascii="Cambria" w:hAnsi="Cambria"/>
+          <w:lang w:val="fr-CA"/>
+        </w:rPr>
+        <w:t>Vagrant</w:t>
+      </w:r>
+      <w:proofErr w:type="spellEnd"/>
+      <w:r>
+        <w:rPr>
+          <w:rFonts w:ascii="Cambria" w:hAnsi="Cambria"/>
+          <w:lang w:val="fr-CA"/>
+        </w:rPr>
+        <w:t xml:space="preserve">, </w:t>
+      </w:r>
+      <w:proofErr w:type="spellStart"/>
+      <w:r>
+        <w:rPr>
+          <w:rFonts w:ascii="Cambria" w:hAnsi="Cambria"/>
+          <w:lang w:val="fr-CA"/>
+        </w:rPr>
+        <w:t>Ansible</w:t>
+      </w:r>
+      <w:proofErr w:type="spellEnd"/>
+      <w:r>
+        <w:rPr>
+          <w:rFonts w:ascii="Cambria" w:hAnsi="Cambria"/>
+          <w:lang w:val="fr-CA"/>
+        </w:rPr>
+        <w:t>, Docker</w:t>
+      </w:r>
+      <w:r>
+        <w:rPr>
+          <w:rFonts w:ascii="Cambria" w:hAnsi="Cambria"/>
+          <w:lang w:val="fr-CA"/>
+        </w:rPr>
+        <w:t>.</w:t>
+      </w:r>
+    </w:p>
+    <w:p>
+      <w:pPr>
+        <w:pStyle w:val="ListParagraph"/>
+        <w:numPr>
+          <w:ilvl w:val="0"/>
+          <w:numId w:val="3"/>
+        </w:numPr>
+        <w:tabs>
+          <w:tab w:val="right" w:pos="10773"/>
+        </w:tabs>
+        <w:spacing w:after="0" w:line="240" w:lineRule="auto"/>
+        <w:ind w:left="567" w:hanging="294"/>
+        <w:rPr>
+          <w:rFonts w:ascii="Cambria" w:hAnsi="Cambria"/>
+          <w:lang w:val="fr-CA"/>
+        </w:rPr>
+      </w:pPr>
+      <w:r>
+        <w:rPr>
+          <w:rFonts w:ascii="Cambria" w:hAnsi="Cambria"/>
+          <w:lang w:val="fr-CA"/>
+        </w:rPr>
         <w:t>Services: Visual Studio Team Servic</w:t>
       </w:r>
       <w:r>
@@ -1711,14 +2025,46 @@
           <w:rFonts w:ascii="Cambria" w:hAnsi="Cambria"/>
           <w:lang w:val="fr-CA"/>
         </w:rPr>
-        <w:t>es, Codeship</w:t>
+        <w:t>es</w:t>
       </w:r>
       <w:r>
         <w:rPr>
           <w:rFonts w:ascii="Cambria" w:hAnsi="Cambria"/>
           <w:lang w:val="fr-CA"/>
         </w:rPr>
-        <w:t>, CircleCI, Github.</w:t>
+        <w:t xml:space="preserve">, </w:t>
+      </w:r>
+      <w:proofErr w:type="spellStart"/>
+      <w:r>
+        <w:rPr>
+          <w:rFonts w:ascii="Cambria" w:hAnsi="Cambria"/>
+          <w:lang w:val="fr-CA"/>
+        </w:rPr>
+        <w:t>CircleCI</w:t>
+      </w:r>
+      <w:proofErr w:type="spellEnd"/>
+      <w:r>
+        <w:rPr>
+          <w:rFonts w:ascii="Cambria" w:hAnsi="Cambria"/>
+          <w:lang w:val="fr-CA"/>
+        </w:rPr>
+        <w:t xml:space="preserve">, </w:t>
+      </w:r>
+      <w:proofErr w:type="spellStart"/>
+      <w:r>
+        <w:rPr>
+          <w:rFonts w:ascii="Cambria" w:hAnsi="Cambria"/>
+          <w:lang w:val="fr-CA"/>
+        </w:rPr>
+        <w:t>Github</w:t>
+      </w:r>
+      <w:proofErr w:type="spellEnd"/>
+      <w:r>
+        <w:rPr>
+          <w:rFonts w:ascii="Cambria" w:hAnsi="Cambria"/>
+          <w:lang w:val="fr-CA"/>
+        </w:rPr>
+        <w:t>.</w:t>
       </w:r>
     </w:p>
     <w:sectPr>
@@ -1732,8 +2078,8 @@
 </file>
 
 <file path=word/numbering.xml><?xml version="1.0" encoding="utf-8"?>
-<w:numbering xmlns:wpc="http://schemas.microsoft.com/office/word/2010/wordprocessingCanvas" xmlns:mc="http://schemas.openxmlformats.org/markup-compatibility/2006" xmlns:o="urn:schemas-microsoft-com:office:office" xmlns:r="http://schemas.openxmlformats.org/officeDocument/2006/relationships" xmlns:m="http://schemas.openxmlformats.org/officeDocument/2006/math" xmlns:v="urn:schemas-microsoft-com:vml" xmlns:wp14="http://schemas.microsoft.com/office/word/2010/wordprocessingDrawing" xmlns:wp="http://schemas.openxmlformats.org/drawingml/2006/wordprocessingDrawing" xmlns:w10="urn:schemas-microsoft-com:office:word" xmlns:w="http://schemas.openxmlformats.org/wordprocessingml/2006/main" xmlns:w14="http://schemas.microsoft.com/office/word/2010/wordml" xmlns:w15="http://schemas.microsoft.com/office/word/2012/wordml" xmlns:wpg="http://schemas.microsoft.com/office/word/2010/wordprocessingGroup" xmlns:wpi="http://schemas.microsoft.com/office/word/2010/wordprocessingInk" xmlns:wne="http://schemas.microsoft.com/office/word/2006/wordml" xmlns:wps="http://schemas.microsoft.com/office/word/2010/wordprocessingShape" mc:Ignorable="w14 w15 wp14">
-  <w:abstractNum w:abstractNumId="0" w15:restartNumberingAfterBreak="0">
+<w:numbering xmlns:wpc="http://schemas.microsoft.com/office/word/2010/wordprocessingCanvas" xmlns:mo="http://schemas.microsoft.com/office/mac/office/2008/main" xmlns:mc="http://schemas.openxmlformats.org/markup-compatibility/2006" xmlns:mv="urn:schemas-microsoft-com:mac:vml" xmlns:o="urn:schemas-microsoft-com:office:office" xmlns:r="http://schemas.openxmlformats.org/officeDocument/2006/relationships" xmlns:m="http://schemas.openxmlformats.org/officeDocument/2006/math" xmlns:v="urn:schemas-microsoft-com:vml" xmlns:wp14="http://schemas.microsoft.com/office/word/2010/wordprocessingDrawing" xmlns:wp="http://schemas.openxmlformats.org/drawingml/2006/wordprocessingDrawing" xmlns:w10="urn:schemas-microsoft-com:office:word" xmlns:w="http://schemas.openxmlformats.org/wordprocessingml/2006/main" xmlns:w14="http://schemas.microsoft.com/office/word/2010/wordml" xmlns:w15="http://schemas.microsoft.com/office/word/2012/wordml" xmlns:wpg="http://schemas.microsoft.com/office/word/2010/wordprocessingGroup" xmlns:wpi="http://schemas.microsoft.com/office/word/2010/wordprocessingInk" xmlns:wne="http://schemas.microsoft.com/office/word/2006/wordml" xmlns:wps="http://schemas.microsoft.com/office/word/2010/wordprocessingShape" mc:Ignorable="w14 w15 wp14">
+  <w:abstractNum w:abstractNumId="0">
     <w:nsid w:val="09DC635D"/>
     <w:multiLevelType w:val="hybridMultilevel"/>
     <w:tmpl w:val="B2C6C492"/>
@@ -1749,7 +2095,7 @@
         <w:rFonts w:ascii="Wingdings" w:hAnsi="Wingdings" w:hint="default"/>
       </w:rPr>
     </w:lvl>
-    <w:lvl w:ilvl="1" w:tplc="10090003" w:tentative="1">
+    <w:lvl w:ilvl="1" w:tplc="10090003">
       <w:start w:val="1"/>
       <w:numFmt w:val="bullet"/>
       <w:lvlText w:val="o"/>
@@ -1846,7 +2192,7 @@
       </w:rPr>
     </w:lvl>
   </w:abstractNum>
-  <w:abstractNum w:abstractNumId="1" w15:restartNumberingAfterBreak="0">
+  <w:abstractNum w:abstractNumId="1">
     <w:nsid w:val="4F5E1B50"/>
     <w:multiLevelType w:val="hybridMultilevel"/>
     <w:tmpl w:val="EC482768"/>
@@ -1958,7 +2304,7 @@
       </w:rPr>
     </w:lvl>
   </w:abstractNum>
-  <w:abstractNum w:abstractNumId="2" w15:restartNumberingAfterBreak="0">
+  <w:abstractNum w:abstractNumId="2">
     <w:nsid w:val="56FF4811"/>
     <w:multiLevelType w:val="hybridMultilevel"/>
     <w:tmpl w:val="546AC6EE"/>
@@ -2070,7 +2416,7 @@
       </w:rPr>
     </w:lvl>
   </w:abstractNum>
-  <w:abstractNum w:abstractNumId="3" w15:restartNumberingAfterBreak="0">
+  <w:abstractNum w:abstractNumId="3">
     <w:nsid w:val="726D1473"/>
     <w:multiLevelType w:val="hybridMultilevel"/>
     <w:tmpl w:val="F33CEFAA"/>
@@ -2214,7 +2560,7 @@
       </w:pPr>
     </w:pPrDefault>
   </w:docDefaults>
-  <w:latentStyles w:defLockedState="0" w:defUIPriority="99" w:defSemiHidden="0" w:defUnhideWhenUsed="0" w:defQFormat="0" w:count="371">
+  <w:latentStyles w:defLockedState="0" w:defUIPriority="99" w:defSemiHidden="0" w:defUnhideWhenUsed="0" w:defQFormat="0" w:count="382">
     <w:lsdException w:name="Normal" w:uiPriority="0" w:qFormat="1"/>
     <w:lsdException w:name="heading 1" w:uiPriority="9" w:qFormat="1"/>
     <w:lsdException w:name="heading 2" w:semiHidden="1" w:uiPriority="9" w:unhideWhenUsed="1" w:qFormat="1"/>
@@ -2586,6 +2932,8 @@
     <w:lsdException w:name="List Table 5 Dark Accent 6" w:uiPriority="50"/>
     <w:lsdException w:name="List Table 6 Colorful Accent 6" w:uiPriority="51"/>
     <w:lsdException w:name="List Table 7 Colorful Accent 6" w:uiPriority="52"/>
+    <w:lsdException w:name="Mention" w:semiHidden="1" w:unhideWhenUsed="1"/>
+    <w:lsdException w:name="Smart Hyperlink" w:semiHidden="1" w:unhideWhenUsed="1"/>
   </w:latentStyles>
   <w:style w:type="paragraph" w:default="1" w:styleId="Normal">
     <w:name w:val="Normal"/>
@@ -2655,6 +3003,7 @@
       <w:spacing w:after="0" w:line="240" w:lineRule="auto"/>
     </w:pPr>
     <w:tblPr>
+      <w:tblInd w:w="0" w:type="dxa"/>
       <w:tblBorders>
         <w:top w:val="single" w:sz="4" w:space="0" w:color="auto"/>
         <w:left w:val="single" w:sz="4" w:space="0" w:color="auto"/>
@@ -2663,6 +3012,12 @@
         <w:insideH w:val="single" w:sz="4" w:space="0" w:color="auto"/>
         <w:insideV w:val="single" w:sz="4" w:space="0" w:color="auto"/>
       </w:tblBorders>
+      <w:tblCellMar>
+        <w:top w:w="0" w:type="dxa"/>
+        <w:left w:w="108" w:type="dxa"/>
+        <w:bottom w:w="0" w:type="dxa"/>
+        <w:right w:w="108" w:type="dxa"/>
+      </w:tblCellMar>
     </w:tblPr>
   </w:style>
   <w:style w:type="character" w:styleId="Hyperlink">
@@ -2671,6 +3026,16 @@
     <w:rPr>
       <w:color w:val="0000FF"/>
       <w:u w:val="single"/>
+    </w:rPr>
+  </w:style>
+  <w:style w:type="character" w:styleId="PlaceholderText">
+    <w:name w:val="Placeholder Text"/>
+    <w:basedOn w:val="DefaultParagraphFont"/>
+    <w:uiPriority w:val="99"/>
+    <w:semiHidden/>
+    <w:rsid w:val="002C6654"/>
+    <w:rPr>
+      <w:color w:val="808080"/>
     </w:rPr>
   </w:style>
 </w:styles>
@@ -2966,7 +3331,7 @@
 </file>
 
 <file path=customXml/itemProps1.xml><?xml version="1.0" encoding="utf-8"?>
-<ds:datastoreItem xmlns:ds="http://schemas.openxmlformats.org/officeDocument/2006/customXml" ds:itemID="{68634821-10A8-4972-A707-FB02655039D4}">
+<ds:datastoreItem xmlns:ds="http://schemas.openxmlformats.org/officeDocument/2006/customXml" ds:itemID="{4B83B039-6DBB-5C4A-B2BC-C96D71814D1C}">
   <ds:schemaRefs>
     <ds:schemaRef ds:uri="http://schemas.openxmlformats.org/officeDocument/2006/bibliography"/>
   </ds:schemaRefs>

</xml_diff>